<commit_message>
Updated project meeting notes
</commit_message>
<xml_diff>
--- a/Project Meeting Notes.docx
+++ b/Project Meeting Notes.docx
@@ -437,6 +437,73 @@
       <w:r>
         <w:t>10 songs of each language by Monday</w:t>
       </w:r>
+    </w:p>
+    <w:p>
+      <w:pPr>
+        <w:pStyle w:val="ListParagraph"/>
+        <w:numPr>
+          <w:ilvl w:val="1"/>
+          <w:numId w:val="5"/>
+        </w:numPr>
+      </w:pPr>
+      <w:r>
+        <w:t>Think about subthemes we may need to add</w:t>
+      </w:r>
+    </w:p>
+    <w:p/>
+    <w:p>
+      <w:pPr>
+        <w:jc w:val="right"/>
+      </w:pPr>
+      <w:r>
+        <w:t>October 10</w:t>
+      </w:r>
+      <w:r>
+        <w:rPr>
+          <w:vertAlign w:val="superscript"/>
+        </w:rPr>
+        <w:t>th</w:t>
+      </w:r>
+      <w:r>
+        <w:t>, 2014</w:t>
+      </w:r>
+    </w:p>
+    <w:p>
+      <w:r>
+        <w:t>Catch-up</w:t>
+      </w:r>
+    </w:p>
+    <w:p>
+      <w:pPr>
+        <w:pStyle w:val="ListParagraph"/>
+        <w:numPr>
+          <w:ilvl w:val="0"/>
+          <w:numId w:val="6"/>
+        </w:numPr>
+      </w:pPr>
+      <w:r>
+        <w:t>Have song titles, not lyrics</w:t>
+      </w:r>
+    </w:p>
+    <w:p>
+      <w:pPr>
+        <w:pStyle w:val="ListParagraph"/>
+        <w:numPr>
+          <w:ilvl w:val="0"/>
+          <w:numId w:val="6"/>
+        </w:numPr>
+      </w:pPr>
+      <w:r>
+        <w:t>Taylor is on github – yay!</w:t>
+      </w:r>
+    </w:p>
+    <w:p>
+      <w:r>
+        <w:t>Midterm</w:t>
+      </w:r>
+      <w:r>
+        <w:t xml:space="preserve"> (TUESDAY)</w:t>
+      </w:r>
       <w:bookmarkStart w:id="0" w:name="_GoBack"/>
       <w:bookmarkEnd w:id="0"/>
     </w:p>
@@ -444,15 +511,115 @@
       <w:pPr>
         <w:pStyle w:val="ListParagraph"/>
         <w:numPr>
+          <w:ilvl w:val="0"/>
+          <w:numId w:val="6"/>
+        </w:numPr>
+      </w:pPr>
+      <w:r>
+        <w:t>Splash page!</w:t>
+      </w:r>
+    </w:p>
+    <w:p>
+      <w:pPr>
+        <w:pStyle w:val="ListParagraph"/>
+        <w:numPr>
           <w:ilvl w:val="1"/>
-          <w:numId w:val="5"/>
-        </w:numPr>
-      </w:pPr>
-      <w:r>
-        <w:t>Think about subthemes we may need to add</w:t>
-      </w:r>
-    </w:p>
-    <w:p/>
+          <w:numId w:val="6"/>
+        </w:numPr>
+      </w:pPr>
+      <w:r>
+        <w:t>Menu bar</w:t>
+      </w:r>
+    </w:p>
+    <w:p>
+      <w:pPr>
+        <w:pStyle w:val="ListParagraph"/>
+        <w:numPr>
+          <w:ilvl w:val="1"/>
+          <w:numId w:val="6"/>
+        </w:numPr>
+      </w:pPr>
+      <w:r>
+        <w:t>Mick</w:t>
+      </w:r>
+    </w:p>
+    <w:p>
+      <w:pPr>
+        <w:pStyle w:val="ListParagraph"/>
+        <w:numPr>
+          <w:ilvl w:val="0"/>
+          <w:numId w:val="6"/>
+        </w:numPr>
+      </w:pPr>
+      <w:r>
+        <w:t>Basic structural markup</w:t>
+      </w:r>
+    </w:p>
+    <w:p>
+      <w:pPr>
+        <w:pStyle w:val="ListParagraph"/>
+        <w:numPr>
+          <w:ilvl w:val="1"/>
+          <w:numId w:val="6"/>
+        </w:numPr>
+      </w:pPr>
+      <w:r>
+        <w:t>Metadata</w:t>
+      </w:r>
+    </w:p>
+    <w:p>
+      <w:pPr>
+        <w:pStyle w:val="ListParagraph"/>
+        <w:numPr>
+          <w:ilvl w:val="1"/>
+          <w:numId w:val="6"/>
+        </w:numPr>
+      </w:pPr>
+      <w:r>
+        <w:t>Lyrics</w:t>
+      </w:r>
+    </w:p>
+    <w:p>
+      <w:pPr>
+        <w:pStyle w:val="ListParagraph"/>
+        <w:numPr>
+          <w:ilvl w:val="1"/>
+          <w:numId w:val="6"/>
+        </w:numPr>
+      </w:pPr>
+      <w:r>
+        <w:t>Mako and Taylor</w:t>
+      </w:r>
+    </w:p>
+    <w:p>
+      <w:r>
+        <w:t>Timeline</w:t>
+      </w:r>
+    </w:p>
+    <w:p>
+      <w:pPr>
+        <w:pStyle w:val="ListParagraph"/>
+        <w:numPr>
+          <w:ilvl w:val="0"/>
+          <w:numId w:val="7"/>
+        </w:numPr>
+      </w:pPr>
+      <w:r>
+        <w:t>End of October = finish markup</w:t>
+      </w:r>
+    </w:p>
+    <w:p>
+      <w:pPr>
+        <w:pStyle w:val="ListParagraph"/>
+        <w:numPr>
+          <w:ilvl w:val="0"/>
+          <w:numId w:val="7"/>
+        </w:numPr>
+      </w:pPr>
+      <w:r>
+        <w:t>November = analysis</w:t>
+      </w:r>
+    </w:p>
     <w:p/>
     <w:sectPr>
       <w:pgSz w:w="12240" w:h="15840"/>
@@ -919,6 +1086,119 @@
     </w:lvl>
   </w:abstractNum>
   <w:abstractNum w:abstractNumId="4">
+    <w:nsid w:val="2DDF6F98"/>
+    <w:multiLevelType w:val="hybridMultilevel"/>
+    <w:tmpl w:val="B2E236E4"/>
+    <w:lvl w:ilvl="0" w:tplc="04090001">
+      <w:start w:val="1"/>
+      <w:numFmt w:val="bullet"/>
+      <w:lvlText w:val=""/>
+      <w:lvlJc w:val="left"/>
+      <w:pPr>
+        <w:ind w:left="720" w:hanging="360"/>
+      </w:pPr>
+      <w:rPr>
+        <w:rFonts w:ascii="Symbol" w:hAnsi="Symbol" w:hint="default"/>
+      </w:rPr>
+    </w:lvl>
+    <w:lvl w:ilvl="1" w:tplc="04090003" w:tentative="1">
+      <w:start w:val="1"/>
+      <w:numFmt w:val="bullet"/>
+      <w:lvlText w:val="o"/>
+      <w:lvlJc w:val="left"/>
+      <w:pPr>
+        <w:ind w:left="1440" w:hanging="360"/>
+      </w:pPr>
+      <w:rPr>
+        <w:rFonts w:ascii="Courier New" w:hAnsi="Courier New" w:cs="Courier New" w:hint="default"/>
+      </w:rPr>
+    </w:lvl>
+    <w:lvl w:ilvl="2" w:tplc="04090005" w:tentative="1">
+      <w:start w:val="1"/>
+      <w:numFmt w:val="bullet"/>
+      <w:lvlText w:val=""/>
+      <w:lvlJc w:val="left"/>
+      <w:pPr>
+        <w:ind w:left="2160" w:hanging="360"/>
+      </w:pPr>
+      <w:rPr>
+        <w:rFonts w:ascii="Wingdings" w:hAnsi="Wingdings" w:hint="default"/>
+      </w:rPr>
+    </w:lvl>
+    <w:lvl w:ilvl="3" w:tplc="04090001" w:tentative="1">
+      <w:start w:val="1"/>
+      <w:numFmt w:val="bullet"/>
+      <w:lvlText w:val=""/>
+      <w:lvlJc w:val="left"/>
+      <w:pPr>
+        <w:ind w:left="2880" w:hanging="360"/>
+      </w:pPr>
+      <w:rPr>
+        <w:rFonts w:ascii="Symbol" w:hAnsi="Symbol" w:hint="default"/>
+      </w:rPr>
+    </w:lvl>
+    <w:lvl w:ilvl="4" w:tplc="04090003" w:tentative="1">
+      <w:start w:val="1"/>
+      <w:numFmt w:val="bullet"/>
+      <w:lvlText w:val="o"/>
+      <w:lvlJc w:val="left"/>
+      <w:pPr>
+        <w:ind w:left="3600" w:hanging="360"/>
+      </w:pPr>
+      <w:rPr>
+        <w:rFonts w:ascii="Courier New" w:hAnsi="Courier New" w:cs="Courier New" w:hint="default"/>
+      </w:rPr>
+    </w:lvl>
+    <w:lvl w:ilvl="5" w:tplc="04090005" w:tentative="1">
+      <w:start w:val="1"/>
+      <w:numFmt w:val="bullet"/>
+      <w:lvlText w:val=""/>
+      <w:lvlJc w:val="left"/>
+      <w:pPr>
+        <w:ind w:left="4320" w:hanging="360"/>
+      </w:pPr>
+      <w:rPr>
+        <w:rFonts w:ascii="Wingdings" w:hAnsi="Wingdings" w:hint="default"/>
+      </w:rPr>
+    </w:lvl>
+    <w:lvl w:ilvl="6" w:tplc="04090001" w:tentative="1">
+      <w:start w:val="1"/>
+      <w:numFmt w:val="bullet"/>
+      <w:lvlText w:val=""/>
+      <w:lvlJc w:val="left"/>
+      <w:pPr>
+        <w:ind w:left="5040" w:hanging="360"/>
+      </w:pPr>
+      <w:rPr>
+        <w:rFonts w:ascii="Symbol" w:hAnsi="Symbol" w:hint="default"/>
+      </w:rPr>
+    </w:lvl>
+    <w:lvl w:ilvl="7" w:tplc="04090003" w:tentative="1">
+      <w:start w:val="1"/>
+      <w:numFmt w:val="bullet"/>
+      <w:lvlText w:val="o"/>
+      <w:lvlJc w:val="left"/>
+      <w:pPr>
+        <w:ind w:left="5760" w:hanging="360"/>
+      </w:pPr>
+      <w:rPr>
+        <w:rFonts w:ascii="Courier New" w:hAnsi="Courier New" w:cs="Courier New" w:hint="default"/>
+      </w:rPr>
+    </w:lvl>
+    <w:lvl w:ilvl="8" w:tplc="04090005" w:tentative="1">
+      <w:start w:val="1"/>
+      <w:numFmt w:val="bullet"/>
+      <w:lvlText w:val=""/>
+      <w:lvlJc w:val="left"/>
+      <w:pPr>
+        <w:ind w:left="6480" w:hanging="360"/>
+      </w:pPr>
+      <w:rPr>
+        <w:rFonts w:ascii="Wingdings" w:hAnsi="Wingdings" w:hint="default"/>
+      </w:rPr>
+    </w:lvl>
+  </w:abstractNum>
+  <w:abstractNum w:abstractNumId="5">
     <w:nsid w:val="3FF968EB"/>
     <w:multiLevelType w:val="hybridMultilevel"/>
     <w:tmpl w:val="BDBA1178"/>
@@ -947,6 +1227,119 @@
       </w:rPr>
     </w:lvl>
     <w:lvl w:ilvl="2" w:tplc="04090005">
+      <w:start w:val="1"/>
+      <w:numFmt w:val="bullet"/>
+      <w:lvlText w:val=""/>
+      <w:lvlJc w:val="left"/>
+      <w:pPr>
+        <w:ind w:left="2160" w:hanging="360"/>
+      </w:pPr>
+      <w:rPr>
+        <w:rFonts w:ascii="Wingdings" w:hAnsi="Wingdings" w:hint="default"/>
+      </w:rPr>
+    </w:lvl>
+    <w:lvl w:ilvl="3" w:tplc="04090001" w:tentative="1">
+      <w:start w:val="1"/>
+      <w:numFmt w:val="bullet"/>
+      <w:lvlText w:val=""/>
+      <w:lvlJc w:val="left"/>
+      <w:pPr>
+        <w:ind w:left="2880" w:hanging="360"/>
+      </w:pPr>
+      <w:rPr>
+        <w:rFonts w:ascii="Symbol" w:hAnsi="Symbol" w:hint="default"/>
+      </w:rPr>
+    </w:lvl>
+    <w:lvl w:ilvl="4" w:tplc="04090003" w:tentative="1">
+      <w:start w:val="1"/>
+      <w:numFmt w:val="bullet"/>
+      <w:lvlText w:val="o"/>
+      <w:lvlJc w:val="left"/>
+      <w:pPr>
+        <w:ind w:left="3600" w:hanging="360"/>
+      </w:pPr>
+      <w:rPr>
+        <w:rFonts w:ascii="Courier New" w:hAnsi="Courier New" w:cs="Courier New" w:hint="default"/>
+      </w:rPr>
+    </w:lvl>
+    <w:lvl w:ilvl="5" w:tplc="04090005" w:tentative="1">
+      <w:start w:val="1"/>
+      <w:numFmt w:val="bullet"/>
+      <w:lvlText w:val=""/>
+      <w:lvlJc w:val="left"/>
+      <w:pPr>
+        <w:ind w:left="4320" w:hanging="360"/>
+      </w:pPr>
+      <w:rPr>
+        <w:rFonts w:ascii="Wingdings" w:hAnsi="Wingdings" w:hint="default"/>
+      </w:rPr>
+    </w:lvl>
+    <w:lvl w:ilvl="6" w:tplc="04090001" w:tentative="1">
+      <w:start w:val="1"/>
+      <w:numFmt w:val="bullet"/>
+      <w:lvlText w:val=""/>
+      <w:lvlJc w:val="left"/>
+      <w:pPr>
+        <w:ind w:left="5040" w:hanging="360"/>
+      </w:pPr>
+      <w:rPr>
+        <w:rFonts w:ascii="Symbol" w:hAnsi="Symbol" w:hint="default"/>
+      </w:rPr>
+    </w:lvl>
+    <w:lvl w:ilvl="7" w:tplc="04090003" w:tentative="1">
+      <w:start w:val="1"/>
+      <w:numFmt w:val="bullet"/>
+      <w:lvlText w:val="o"/>
+      <w:lvlJc w:val="left"/>
+      <w:pPr>
+        <w:ind w:left="5760" w:hanging="360"/>
+      </w:pPr>
+      <w:rPr>
+        <w:rFonts w:ascii="Courier New" w:hAnsi="Courier New" w:cs="Courier New" w:hint="default"/>
+      </w:rPr>
+    </w:lvl>
+    <w:lvl w:ilvl="8" w:tplc="04090005" w:tentative="1">
+      <w:start w:val="1"/>
+      <w:numFmt w:val="bullet"/>
+      <w:lvlText w:val=""/>
+      <w:lvlJc w:val="left"/>
+      <w:pPr>
+        <w:ind w:left="6480" w:hanging="360"/>
+      </w:pPr>
+      <w:rPr>
+        <w:rFonts w:ascii="Wingdings" w:hAnsi="Wingdings" w:hint="default"/>
+      </w:rPr>
+    </w:lvl>
+  </w:abstractNum>
+  <w:abstractNum w:abstractNumId="6">
+    <w:nsid w:val="672377A6"/>
+    <w:multiLevelType w:val="hybridMultilevel"/>
+    <w:tmpl w:val="F6AEFE5C"/>
+    <w:lvl w:ilvl="0" w:tplc="04090001">
+      <w:start w:val="1"/>
+      <w:numFmt w:val="bullet"/>
+      <w:lvlText w:val=""/>
+      <w:lvlJc w:val="left"/>
+      <w:pPr>
+        <w:ind w:left="720" w:hanging="360"/>
+      </w:pPr>
+      <w:rPr>
+        <w:rFonts w:ascii="Symbol" w:hAnsi="Symbol" w:hint="default"/>
+      </w:rPr>
+    </w:lvl>
+    <w:lvl w:ilvl="1" w:tplc="04090003">
+      <w:start w:val="1"/>
+      <w:numFmt w:val="bullet"/>
+      <w:lvlText w:val="o"/>
+      <w:lvlJc w:val="left"/>
+      <w:pPr>
+        <w:ind w:left="1440" w:hanging="360"/>
+      </w:pPr>
+      <w:rPr>
+        <w:rFonts w:ascii="Courier New" w:hAnsi="Courier New" w:cs="Courier New" w:hint="default"/>
+      </w:rPr>
+    </w:lvl>
+    <w:lvl w:ilvl="2" w:tplc="04090005" w:tentative="1">
       <w:start w:val="1"/>
       <w:numFmt w:val="bullet"/>
       <w:lvlText w:val=""/>
@@ -1038,13 +1431,19 @@
     <w:abstractNumId w:val="0"/>
   </w:num>
   <w:num w:numId="3">
-    <w:abstractNumId w:val="4"/>
+    <w:abstractNumId w:val="5"/>
   </w:num>
   <w:num w:numId="4">
     <w:abstractNumId w:val="1"/>
   </w:num>
   <w:num w:numId="5">
     <w:abstractNumId w:val="2"/>
+  </w:num>
+  <w:num w:numId="6">
+    <w:abstractNumId w:val="6"/>
+  </w:num>
+  <w:num w:numId="7">
+    <w:abstractNumId w:val="4"/>
   </w:num>
 </w:numbering>
 </file>

</xml_diff>

<commit_message>
Added project directory to notes
</commit_message>
<xml_diff>
--- a/Project Meeting Notes.docx
+++ b/Project Meeting Notes.docx
@@ -494,18 +494,41 @@
         </w:numPr>
       </w:pPr>
       <w:r>
-        <w:t>Taylor is on github – yay!</w:t>
-      </w:r>
-    </w:p>
-    <w:p>
-      <w:r>
-        <w:t>Midterm</w:t>
-      </w:r>
-      <w:r>
-        <w:t xml:space="preserve"> (TUESDAY)</w:t>
+        <w:t xml:space="preserve">Taylor is on </w:t>
+      </w:r>
+      <w:proofErr w:type="spellStart"/>
+      <w:r>
+        <w:t>github</w:t>
+      </w:r>
+      <w:proofErr w:type="spellEnd"/>
+      <w:r>
+        <w:t xml:space="preserve"> – yay!</w:t>
+      </w:r>
+    </w:p>
+    <w:p>
+      <w:pPr>
+        <w:pStyle w:val="ListParagraph"/>
+        <w:numPr>
+          <w:ilvl w:val="0"/>
+          <w:numId w:val="6"/>
+        </w:numPr>
+      </w:pPr>
+      <w:r>
+        <w:t xml:space="preserve">Project directory = </w:t>
+      </w:r>
+      <w:r>
+        <w:t>/var/www/html/folk</w:t>
       </w:r>
       <w:bookmarkStart w:id="0" w:name="_GoBack"/>
       <w:bookmarkEnd w:id="0"/>
+    </w:p>
+    <w:p>
+      <w:r>
+        <w:t>Midterm</w:t>
+      </w:r>
+      <w:r>
+        <w:t xml:space="preserve"> (TUESDAY)</w:t>
+      </w:r>
     </w:p>
     <w:p>
       <w:pPr>

</xml_diff>

<commit_message>
updated project notes from 10-20
</commit_message>
<xml_diff>
--- a/Project Meeting Notes.docx
+++ b/Project Meeting Notes.docx
@@ -494,15 +494,7 @@
         </w:numPr>
       </w:pPr>
       <w:r>
-        <w:t xml:space="preserve">Taylor is on </w:t>
-      </w:r>
-      <w:proofErr w:type="spellStart"/>
-      <w:r>
-        <w:t>github</w:t>
-      </w:r>
-      <w:proofErr w:type="spellEnd"/>
-      <w:r>
-        <w:t xml:space="preserve"> – yay!</w:t>
+        <w:t>Taylor is on github – yay!</w:t>
       </w:r>
     </w:p>
     <w:p>
@@ -514,136 +506,273 @@
         </w:numPr>
       </w:pPr>
       <w:r>
-        <w:t xml:space="preserve">Project directory = </w:t>
-      </w:r>
-      <w:r>
-        <w:t>/var/www/html/folk</w:t>
+        <w:t>Project directory = /var/www/html/folk</w:t>
+      </w:r>
+    </w:p>
+    <w:p>
+      <w:r>
+        <w:t>Midterm</w:t>
+      </w:r>
+      <w:r>
+        <w:t xml:space="preserve"> (TUESDAY)</w:t>
+      </w:r>
+    </w:p>
+    <w:p>
+      <w:pPr>
+        <w:pStyle w:val="ListParagraph"/>
+        <w:numPr>
+          <w:ilvl w:val="0"/>
+          <w:numId w:val="6"/>
+        </w:numPr>
+      </w:pPr>
+      <w:r>
+        <w:t>Splash page!</w:t>
+      </w:r>
+    </w:p>
+    <w:p>
+      <w:pPr>
+        <w:pStyle w:val="ListParagraph"/>
+        <w:numPr>
+          <w:ilvl w:val="1"/>
+          <w:numId w:val="6"/>
+        </w:numPr>
+      </w:pPr>
+      <w:r>
+        <w:t>Menu bar</w:t>
+      </w:r>
+    </w:p>
+    <w:p>
+      <w:pPr>
+        <w:pStyle w:val="ListParagraph"/>
+        <w:numPr>
+          <w:ilvl w:val="1"/>
+          <w:numId w:val="6"/>
+        </w:numPr>
+      </w:pPr>
+      <w:r>
+        <w:t>Mick</w:t>
+      </w:r>
+    </w:p>
+    <w:p>
+      <w:pPr>
+        <w:pStyle w:val="ListParagraph"/>
+        <w:numPr>
+          <w:ilvl w:val="0"/>
+          <w:numId w:val="6"/>
+        </w:numPr>
+      </w:pPr>
+      <w:r>
+        <w:t>Basic structural markup</w:t>
+      </w:r>
+    </w:p>
+    <w:p>
+      <w:pPr>
+        <w:pStyle w:val="ListParagraph"/>
+        <w:numPr>
+          <w:ilvl w:val="1"/>
+          <w:numId w:val="6"/>
+        </w:numPr>
+      </w:pPr>
+      <w:r>
+        <w:t>Metadata</w:t>
+      </w:r>
+    </w:p>
+    <w:p>
+      <w:pPr>
+        <w:pStyle w:val="ListParagraph"/>
+        <w:numPr>
+          <w:ilvl w:val="1"/>
+          <w:numId w:val="6"/>
+        </w:numPr>
+      </w:pPr>
+      <w:r>
+        <w:t>Lyrics</w:t>
+      </w:r>
+    </w:p>
+    <w:p>
+      <w:pPr>
+        <w:pStyle w:val="ListParagraph"/>
+        <w:numPr>
+          <w:ilvl w:val="1"/>
+          <w:numId w:val="6"/>
+        </w:numPr>
+      </w:pPr>
+      <w:r>
+        <w:t>Mako and Taylor</w:t>
+      </w:r>
+    </w:p>
+    <w:p>
+      <w:r>
+        <w:t>Timeline</w:t>
+      </w:r>
+    </w:p>
+    <w:p>
+      <w:pPr>
+        <w:pStyle w:val="ListParagraph"/>
+        <w:numPr>
+          <w:ilvl w:val="0"/>
+          <w:numId w:val="7"/>
+        </w:numPr>
+      </w:pPr>
+      <w:r>
+        <w:t>End of October = finish markup</w:t>
+      </w:r>
+    </w:p>
+    <w:p>
+      <w:pPr>
+        <w:pStyle w:val="ListParagraph"/>
+        <w:numPr>
+          <w:ilvl w:val="0"/>
+          <w:numId w:val="7"/>
+        </w:numPr>
+      </w:pPr>
+      <w:r>
+        <w:t>November = analysis</w:t>
+      </w:r>
+    </w:p>
+    <w:p>
+      <w:pPr>
+        <w:jc w:val="right"/>
+      </w:pPr>
+      <w:r>
+        <w:t>October 20</w:t>
+      </w:r>
+      <w:r>
+        <w:rPr>
+          <w:vertAlign w:val="superscript"/>
+        </w:rPr>
+        <w:t>th</w:t>
+      </w:r>
+      <w:r>
+        <w:t>, 2014</w:t>
+      </w:r>
+    </w:p>
+    <w:p>
+      <w:r>
+        <w:t>Github review</w:t>
+      </w:r>
+    </w:p>
+    <w:p>
+      <w:pPr>
+        <w:pStyle w:val="ListParagraph"/>
+        <w:numPr>
+          <w:ilvl w:val="0"/>
+          <w:numId w:val="9"/>
+        </w:numPr>
+      </w:pPr>
+      <w:r>
+        <w:t>Taylor uploaded! Yay!</w:t>
+      </w:r>
+    </w:p>
+    <w:p>
+      <w:pPr>
+        <w:pStyle w:val="ListParagraph"/>
+        <w:numPr>
+          <w:ilvl w:val="0"/>
+          <w:numId w:val="9"/>
+        </w:numPr>
+      </w:pPr>
+      <w:r>
+        <w:t>Before working = sync (pull)</w:t>
+      </w:r>
+    </w:p>
+    <w:p>
+      <w:pPr>
+        <w:pStyle w:val="ListParagraph"/>
+        <w:numPr>
+          <w:ilvl w:val="0"/>
+          <w:numId w:val="9"/>
+        </w:numPr>
+      </w:pPr>
+      <w:r>
+        <w:t>Every time you save = commit and sync (push)</w:t>
+      </w:r>
+    </w:p>
+    <w:p>
+      <w:r>
+        <w:t>For next week</w:t>
+      </w:r>
+    </w:p>
+    <w:p>
+      <w:pPr>
+        <w:pStyle w:val="ListParagraph"/>
+        <w:numPr>
+          <w:ilvl w:val="0"/>
+          <w:numId w:val="10"/>
+        </w:numPr>
+      </w:pPr>
+      <w:r>
+        <w:t>Work through midterm comments</w:t>
+      </w:r>
+    </w:p>
+    <w:p>
+      <w:pPr>
+        <w:pStyle w:val="ListParagraph"/>
+        <w:numPr>
+          <w:ilvl w:val="0"/>
+          <w:numId w:val="10"/>
+        </w:numPr>
+      </w:pPr>
+      <w:r>
+        <w:t>Validate schema against xml</w:t>
+      </w:r>
+    </w:p>
+    <w:p>
+      <w:pPr>
+        <w:pStyle w:val="ListParagraph"/>
+        <w:numPr>
+          <w:ilvl w:val="0"/>
+          <w:numId w:val="10"/>
+        </w:numPr>
+      </w:pPr>
+      <w:r>
+        <w:t>Add noun tags (goal is to finish markup by end of October)</w:t>
+      </w:r>
+    </w:p>
+    <w:p>
+      <w:pPr>
+        <w:pStyle w:val="ListParagraph"/>
+        <w:numPr>
+          <w:ilvl w:val="0"/>
+          <w:numId w:val="10"/>
+        </w:numPr>
+      </w:pPr>
+      <w:r>
+        <w:t>Merge Mako’s XSLT with splash page</w:t>
+      </w:r>
+    </w:p>
+    <w:p>
+      <w:r>
+        <w:lastRenderedPageBreak/>
+        <w:t>Reach goals</w:t>
+      </w:r>
+    </w:p>
+    <w:p>
+      <w:pPr>
+        <w:pStyle w:val="ListParagraph"/>
+        <w:numPr>
+          <w:ilvl w:val="0"/>
+          <w:numId w:val="10"/>
+        </w:numPr>
+      </w:pPr>
+      <w:r>
+        <w:t>Look at other project’s dropdown menus for inspiration</w:t>
+      </w:r>
+    </w:p>
+    <w:p>
+      <w:pPr>
+        <w:pStyle w:val="ListParagraph"/>
+        <w:numPr>
+          <w:ilvl w:val="0"/>
+          <w:numId w:val="10"/>
+        </w:numPr>
+      </w:pPr>
+      <w:r>
+        <w:t>Revamp project site!</w:t>
       </w:r>
       <w:bookmarkStart w:id="0" w:name="_GoBack"/>
       <w:bookmarkEnd w:id="0"/>
     </w:p>
-    <w:p>
-      <w:r>
-        <w:t>Midterm</w:t>
-      </w:r>
-      <w:r>
-        <w:t xml:space="preserve"> (TUESDAY)</w:t>
-      </w:r>
-    </w:p>
-    <w:p>
-      <w:pPr>
-        <w:pStyle w:val="ListParagraph"/>
-        <w:numPr>
-          <w:ilvl w:val="0"/>
-          <w:numId w:val="6"/>
-        </w:numPr>
-      </w:pPr>
-      <w:r>
-        <w:t>Splash page!</w:t>
-      </w:r>
-    </w:p>
-    <w:p>
-      <w:pPr>
-        <w:pStyle w:val="ListParagraph"/>
-        <w:numPr>
-          <w:ilvl w:val="1"/>
-          <w:numId w:val="6"/>
-        </w:numPr>
-      </w:pPr>
-      <w:r>
-        <w:t>Menu bar</w:t>
-      </w:r>
-    </w:p>
-    <w:p>
-      <w:pPr>
-        <w:pStyle w:val="ListParagraph"/>
-        <w:numPr>
-          <w:ilvl w:val="1"/>
-          <w:numId w:val="6"/>
-        </w:numPr>
-      </w:pPr>
-      <w:r>
-        <w:t>Mick</w:t>
-      </w:r>
-    </w:p>
-    <w:p>
-      <w:pPr>
-        <w:pStyle w:val="ListParagraph"/>
-        <w:numPr>
-          <w:ilvl w:val="0"/>
-          <w:numId w:val="6"/>
-        </w:numPr>
-      </w:pPr>
-      <w:r>
-        <w:t>Basic structural markup</w:t>
-      </w:r>
-    </w:p>
-    <w:p>
-      <w:pPr>
-        <w:pStyle w:val="ListParagraph"/>
-        <w:numPr>
-          <w:ilvl w:val="1"/>
-          <w:numId w:val="6"/>
-        </w:numPr>
-      </w:pPr>
-      <w:r>
-        <w:t>Metadata</w:t>
-      </w:r>
-    </w:p>
-    <w:p>
-      <w:pPr>
-        <w:pStyle w:val="ListParagraph"/>
-        <w:numPr>
-          <w:ilvl w:val="1"/>
-          <w:numId w:val="6"/>
-        </w:numPr>
-      </w:pPr>
-      <w:r>
-        <w:t>Lyrics</w:t>
-      </w:r>
-    </w:p>
-    <w:p>
-      <w:pPr>
-        <w:pStyle w:val="ListParagraph"/>
-        <w:numPr>
-          <w:ilvl w:val="1"/>
-          <w:numId w:val="6"/>
-        </w:numPr>
-      </w:pPr>
-      <w:r>
-        <w:t>Mako and Taylor</w:t>
-      </w:r>
-    </w:p>
-    <w:p>
-      <w:r>
-        <w:t>Timeline</w:t>
-      </w:r>
-    </w:p>
-    <w:p>
-      <w:pPr>
-        <w:pStyle w:val="ListParagraph"/>
-        <w:numPr>
-          <w:ilvl w:val="0"/>
-          <w:numId w:val="7"/>
-        </w:numPr>
-      </w:pPr>
-      <w:r>
-        <w:t>End of October = finish markup</w:t>
-      </w:r>
-    </w:p>
-    <w:p>
-      <w:pPr>
-        <w:pStyle w:val="ListParagraph"/>
-        <w:numPr>
-          <w:ilvl w:val="0"/>
-          <w:numId w:val="7"/>
-        </w:numPr>
-      </w:pPr>
-      <w:r>
-        <w:t>November = analysis</w:t>
-      </w:r>
-    </w:p>
-    <w:p/>
     <w:sectPr>
       <w:pgSz w:w="12240" w:h="15840"/>
       <w:pgMar w:top="1440" w:right="1440" w:bottom="1440" w:left="1440" w:header="720" w:footer="720" w:gutter="0"/>
@@ -883,6 +1012,119 @@
     </w:lvl>
   </w:abstractNum>
   <w:abstractNum w:abstractNumId="2">
+    <w:nsid w:val="110A6C5F"/>
+    <w:multiLevelType w:val="hybridMultilevel"/>
+    <w:tmpl w:val="9E6AC238"/>
+    <w:lvl w:ilvl="0" w:tplc="04090001">
+      <w:start w:val="1"/>
+      <w:numFmt w:val="bullet"/>
+      <w:lvlText w:val=""/>
+      <w:lvlJc w:val="left"/>
+      <w:pPr>
+        <w:ind w:left="720" w:hanging="360"/>
+      </w:pPr>
+      <w:rPr>
+        <w:rFonts w:ascii="Symbol" w:hAnsi="Symbol" w:hint="default"/>
+      </w:rPr>
+    </w:lvl>
+    <w:lvl w:ilvl="1" w:tplc="04090003" w:tentative="1">
+      <w:start w:val="1"/>
+      <w:numFmt w:val="bullet"/>
+      <w:lvlText w:val="o"/>
+      <w:lvlJc w:val="left"/>
+      <w:pPr>
+        <w:ind w:left="1440" w:hanging="360"/>
+      </w:pPr>
+      <w:rPr>
+        <w:rFonts w:ascii="Courier New" w:hAnsi="Courier New" w:cs="Courier New" w:hint="default"/>
+      </w:rPr>
+    </w:lvl>
+    <w:lvl w:ilvl="2" w:tplc="04090005" w:tentative="1">
+      <w:start w:val="1"/>
+      <w:numFmt w:val="bullet"/>
+      <w:lvlText w:val=""/>
+      <w:lvlJc w:val="left"/>
+      <w:pPr>
+        <w:ind w:left="2160" w:hanging="360"/>
+      </w:pPr>
+      <w:rPr>
+        <w:rFonts w:ascii="Wingdings" w:hAnsi="Wingdings" w:hint="default"/>
+      </w:rPr>
+    </w:lvl>
+    <w:lvl w:ilvl="3" w:tplc="04090001" w:tentative="1">
+      <w:start w:val="1"/>
+      <w:numFmt w:val="bullet"/>
+      <w:lvlText w:val=""/>
+      <w:lvlJc w:val="left"/>
+      <w:pPr>
+        <w:ind w:left="2880" w:hanging="360"/>
+      </w:pPr>
+      <w:rPr>
+        <w:rFonts w:ascii="Symbol" w:hAnsi="Symbol" w:hint="default"/>
+      </w:rPr>
+    </w:lvl>
+    <w:lvl w:ilvl="4" w:tplc="04090003" w:tentative="1">
+      <w:start w:val="1"/>
+      <w:numFmt w:val="bullet"/>
+      <w:lvlText w:val="o"/>
+      <w:lvlJc w:val="left"/>
+      <w:pPr>
+        <w:ind w:left="3600" w:hanging="360"/>
+      </w:pPr>
+      <w:rPr>
+        <w:rFonts w:ascii="Courier New" w:hAnsi="Courier New" w:cs="Courier New" w:hint="default"/>
+      </w:rPr>
+    </w:lvl>
+    <w:lvl w:ilvl="5" w:tplc="04090005" w:tentative="1">
+      <w:start w:val="1"/>
+      <w:numFmt w:val="bullet"/>
+      <w:lvlText w:val=""/>
+      <w:lvlJc w:val="left"/>
+      <w:pPr>
+        <w:ind w:left="4320" w:hanging="360"/>
+      </w:pPr>
+      <w:rPr>
+        <w:rFonts w:ascii="Wingdings" w:hAnsi="Wingdings" w:hint="default"/>
+      </w:rPr>
+    </w:lvl>
+    <w:lvl w:ilvl="6" w:tplc="04090001" w:tentative="1">
+      <w:start w:val="1"/>
+      <w:numFmt w:val="bullet"/>
+      <w:lvlText w:val=""/>
+      <w:lvlJc w:val="left"/>
+      <w:pPr>
+        <w:ind w:left="5040" w:hanging="360"/>
+      </w:pPr>
+      <w:rPr>
+        <w:rFonts w:ascii="Symbol" w:hAnsi="Symbol" w:hint="default"/>
+      </w:rPr>
+    </w:lvl>
+    <w:lvl w:ilvl="7" w:tplc="04090003" w:tentative="1">
+      <w:start w:val="1"/>
+      <w:numFmt w:val="bullet"/>
+      <w:lvlText w:val="o"/>
+      <w:lvlJc w:val="left"/>
+      <w:pPr>
+        <w:ind w:left="5760" w:hanging="360"/>
+      </w:pPr>
+      <w:rPr>
+        <w:rFonts w:ascii="Courier New" w:hAnsi="Courier New" w:cs="Courier New" w:hint="default"/>
+      </w:rPr>
+    </w:lvl>
+    <w:lvl w:ilvl="8" w:tplc="04090005" w:tentative="1">
+      <w:start w:val="1"/>
+      <w:numFmt w:val="bullet"/>
+      <w:lvlText w:val=""/>
+      <w:lvlJc w:val="left"/>
+      <w:pPr>
+        <w:ind w:left="6480" w:hanging="360"/>
+      </w:pPr>
+      <w:rPr>
+        <w:rFonts w:ascii="Wingdings" w:hAnsi="Wingdings" w:hint="default"/>
+      </w:rPr>
+    </w:lvl>
+  </w:abstractNum>
+  <w:abstractNum w:abstractNumId="3">
     <w:nsid w:val="1B7D39C2"/>
     <w:multiLevelType w:val="hybridMultilevel"/>
     <w:tmpl w:val="D7FEBFA0"/>
@@ -995,7 +1237,7 @@
       </w:rPr>
     </w:lvl>
   </w:abstractNum>
-  <w:abstractNum w:abstractNumId="3">
+  <w:abstractNum w:abstractNumId="4">
     <w:nsid w:val="1C7607E8"/>
     <w:multiLevelType w:val="hybridMultilevel"/>
     <w:tmpl w:val="FEC8F7B2"/>
@@ -1108,7 +1350,7 @@
       </w:rPr>
     </w:lvl>
   </w:abstractNum>
-  <w:abstractNum w:abstractNumId="4">
+  <w:abstractNum w:abstractNumId="5">
     <w:nsid w:val="2DDF6F98"/>
     <w:multiLevelType w:val="hybridMultilevel"/>
     <w:tmpl w:val="B2E236E4"/>
@@ -1221,7 +1463,7 @@
       </w:rPr>
     </w:lvl>
   </w:abstractNum>
-  <w:abstractNum w:abstractNumId="5">
+  <w:abstractNum w:abstractNumId="6">
     <w:nsid w:val="3FF968EB"/>
     <w:multiLevelType w:val="hybridMultilevel"/>
     <w:tmpl w:val="BDBA1178"/>
@@ -1334,7 +1576,7 @@
       </w:rPr>
     </w:lvl>
   </w:abstractNum>
-  <w:abstractNum w:abstractNumId="6">
+  <w:abstractNum w:abstractNumId="7">
     <w:nsid w:val="672377A6"/>
     <w:multiLevelType w:val="hybridMultilevel"/>
     <w:tmpl w:val="F6AEFE5C"/>
@@ -1447,26 +1689,261 @@
       </w:rPr>
     </w:lvl>
   </w:abstractNum>
+  <w:abstractNum w:abstractNumId="8">
+    <w:nsid w:val="6C595EF3"/>
+    <w:multiLevelType w:val="hybridMultilevel"/>
+    <w:tmpl w:val="BCB6216C"/>
+    <w:lvl w:ilvl="0" w:tplc="04090001">
+      <w:start w:val="1"/>
+      <w:numFmt w:val="bullet"/>
+      <w:lvlText w:val=""/>
+      <w:lvlJc w:val="left"/>
+      <w:pPr>
+        <w:ind w:left="720" w:hanging="360"/>
+      </w:pPr>
+      <w:rPr>
+        <w:rFonts w:ascii="Symbol" w:hAnsi="Symbol" w:hint="default"/>
+      </w:rPr>
+    </w:lvl>
+    <w:lvl w:ilvl="1" w:tplc="04090003" w:tentative="1">
+      <w:start w:val="1"/>
+      <w:numFmt w:val="bullet"/>
+      <w:lvlText w:val="o"/>
+      <w:lvlJc w:val="left"/>
+      <w:pPr>
+        <w:ind w:left="1440" w:hanging="360"/>
+      </w:pPr>
+      <w:rPr>
+        <w:rFonts w:ascii="Courier New" w:hAnsi="Courier New" w:cs="Courier New" w:hint="default"/>
+      </w:rPr>
+    </w:lvl>
+    <w:lvl w:ilvl="2" w:tplc="04090005" w:tentative="1">
+      <w:start w:val="1"/>
+      <w:numFmt w:val="bullet"/>
+      <w:lvlText w:val=""/>
+      <w:lvlJc w:val="left"/>
+      <w:pPr>
+        <w:ind w:left="2160" w:hanging="360"/>
+      </w:pPr>
+      <w:rPr>
+        <w:rFonts w:ascii="Wingdings" w:hAnsi="Wingdings" w:hint="default"/>
+      </w:rPr>
+    </w:lvl>
+    <w:lvl w:ilvl="3" w:tplc="04090001" w:tentative="1">
+      <w:start w:val="1"/>
+      <w:numFmt w:val="bullet"/>
+      <w:lvlText w:val=""/>
+      <w:lvlJc w:val="left"/>
+      <w:pPr>
+        <w:ind w:left="2880" w:hanging="360"/>
+      </w:pPr>
+      <w:rPr>
+        <w:rFonts w:ascii="Symbol" w:hAnsi="Symbol" w:hint="default"/>
+      </w:rPr>
+    </w:lvl>
+    <w:lvl w:ilvl="4" w:tplc="04090003" w:tentative="1">
+      <w:start w:val="1"/>
+      <w:numFmt w:val="bullet"/>
+      <w:lvlText w:val="o"/>
+      <w:lvlJc w:val="left"/>
+      <w:pPr>
+        <w:ind w:left="3600" w:hanging="360"/>
+      </w:pPr>
+      <w:rPr>
+        <w:rFonts w:ascii="Courier New" w:hAnsi="Courier New" w:cs="Courier New" w:hint="default"/>
+      </w:rPr>
+    </w:lvl>
+    <w:lvl w:ilvl="5" w:tplc="04090005" w:tentative="1">
+      <w:start w:val="1"/>
+      <w:numFmt w:val="bullet"/>
+      <w:lvlText w:val=""/>
+      <w:lvlJc w:val="left"/>
+      <w:pPr>
+        <w:ind w:left="4320" w:hanging="360"/>
+      </w:pPr>
+      <w:rPr>
+        <w:rFonts w:ascii="Wingdings" w:hAnsi="Wingdings" w:hint="default"/>
+      </w:rPr>
+    </w:lvl>
+    <w:lvl w:ilvl="6" w:tplc="04090001" w:tentative="1">
+      <w:start w:val="1"/>
+      <w:numFmt w:val="bullet"/>
+      <w:lvlText w:val=""/>
+      <w:lvlJc w:val="left"/>
+      <w:pPr>
+        <w:ind w:left="5040" w:hanging="360"/>
+      </w:pPr>
+      <w:rPr>
+        <w:rFonts w:ascii="Symbol" w:hAnsi="Symbol" w:hint="default"/>
+      </w:rPr>
+    </w:lvl>
+    <w:lvl w:ilvl="7" w:tplc="04090003" w:tentative="1">
+      <w:start w:val="1"/>
+      <w:numFmt w:val="bullet"/>
+      <w:lvlText w:val="o"/>
+      <w:lvlJc w:val="left"/>
+      <w:pPr>
+        <w:ind w:left="5760" w:hanging="360"/>
+      </w:pPr>
+      <w:rPr>
+        <w:rFonts w:ascii="Courier New" w:hAnsi="Courier New" w:cs="Courier New" w:hint="default"/>
+      </w:rPr>
+    </w:lvl>
+    <w:lvl w:ilvl="8" w:tplc="04090005" w:tentative="1">
+      <w:start w:val="1"/>
+      <w:numFmt w:val="bullet"/>
+      <w:lvlText w:val=""/>
+      <w:lvlJc w:val="left"/>
+      <w:pPr>
+        <w:ind w:left="6480" w:hanging="360"/>
+      </w:pPr>
+      <w:rPr>
+        <w:rFonts w:ascii="Wingdings" w:hAnsi="Wingdings" w:hint="default"/>
+      </w:rPr>
+    </w:lvl>
+  </w:abstractNum>
+  <w:abstractNum w:abstractNumId="9">
+    <w:nsid w:val="6DAC2C8E"/>
+    <w:multiLevelType w:val="hybridMultilevel"/>
+    <w:tmpl w:val="FB1275D0"/>
+    <w:lvl w:ilvl="0" w:tplc="04090001">
+      <w:start w:val="1"/>
+      <w:numFmt w:val="bullet"/>
+      <w:lvlText w:val=""/>
+      <w:lvlJc w:val="left"/>
+      <w:pPr>
+        <w:ind w:left="720" w:hanging="360"/>
+      </w:pPr>
+      <w:rPr>
+        <w:rFonts w:ascii="Symbol" w:hAnsi="Symbol" w:hint="default"/>
+      </w:rPr>
+    </w:lvl>
+    <w:lvl w:ilvl="1" w:tplc="04090003" w:tentative="1">
+      <w:start w:val="1"/>
+      <w:numFmt w:val="bullet"/>
+      <w:lvlText w:val="o"/>
+      <w:lvlJc w:val="left"/>
+      <w:pPr>
+        <w:ind w:left="1440" w:hanging="360"/>
+      </w:pPr>
+      <w:rPr>
+        <w:rFonts w:ascii="Courier New" w:hAnsi="Courier New" w:cs="Courier New" w:hint="default"/>
+      </w:rPr>
+    </w:lvl>
+    <w:lvl w:ilvl="2" w:tplc="04090005" w:tentative="1">
+      <w:start w:val="1"/>
+      <w:numFmt w:val="bullet"/>
+      <w:lvlText w:val=""/>
+      <w:lvlJc w:val="left"/>
+      <w:pPr>
+        <w:ind w:left="2160" w:hanging="360"/>
+      </w:pPr>
+      <w:rPr>
+        <w:rFonts w:ascii="Wingdings" w:hAnsi="Wingdings" w:hint="default"/>
+      </w:rPr>
+    </w:lvl>
+    <w:lvl w:ilvl="3" w:tplc="04090001" w:tentative="1">
+      <w:start w:val="1"/>
+      <w:numFmt w:val="bullet"/>
+      <w:lvlText w:val=""/>
+      <w:lvlJc w:val="left"/>
+      <w:pPr>
+        <w:ind w:left="2880" w:hanging="360"/>
+      </w:pPr>
+      <w:rPr>
+        <w:rFonts w:ascii="Symbol" w:hAnsi="Symbol" w:hint="default"/>
+      </w:rPr>
+    </w:lvl>
+    <w:lvl w:ilvl="4" w:tplc="04090003" w:tentative="1">
+      <w:start w:val="1"/>
+      <w:numFmt w:val="bullet"/>
+      <w:lvlText w:val="o"/>
+      <w:lvlJc w:val="left"/>
+      <w:pPr>
+        <w:ind w:left="3600" w:hanging="360"/>
+      </w:pPr>
+      <w:rPr>
+        <w:rFonts w:ascii="Courier New" w:hAnsi="Courier New" w:cs="Courier New" w:hint="default"/>
+      </w:rPr>
+    </w:lvl>
+    <w:lvl w:ilvl="5" w:tplc="04090005" w:tentative="1">
+      <w:start w:val="1"/>
+      <w:numFmt w:val="bullet"/>
+      <w:lvlText w:val=""/>
+      <w:lvlJc w:val="left"/>
+      <w:pPr>
+        <w:ind w:left="4320" w:hanging="360"/>
+      </w:pPr>
+      <w:rPr>
+        <w:rFonts w:ascii="Wingdings" w:hAnsi="Wingdings" w:hint="default"/>
+      </w:rPr>
+    </w:lvl>
+    <w:lvl w:ilvl="6" w:tplc="04090001" w:tentative="1">
+      <w:start w:val="1"/>
+      <w:numFmt w:val="bullet"/>
+      <w:lvlText w:val=""/>
+      <w:lvlJc w:val="left"/>
+      <w:pPr>
+        <w:ind w:left="5040" w:hanging="360"/>
+      </w:pPr>
+      <w:rPr>
+        <w:rFonts w:ascii="Symbol" w:hAnsi="Symbol" w:hint="default"/>
+      </w:rPr>
+    </w:lvl>
+    <w:lvl w:ilvl="7" w:tplc="04090003" w:tentative="1">
+      <w:start w:val="1"/>
+      <w:numFmt w:val="bullet"/>
+      <w:lvlText w:val="o"/>
+      <w:lvlJc w:val="left"/>
+      <w:pPr>
+        <w:ind w:left="5760" w:hanging="360"/>
+      </w:pPr>
+      <w:rPr>
+        <w:rFonts w:ascii="Courier New" w:hAnsi="Courier New" w:cs="Courier New" w:hint="default"/>
+      </w:rPr>
+    </w:lvl>
+    <w:lvl w:ilvl="8" w:tplc="04090005" w:tentative="1">
+      <w:start w:val="1"/>
+      <w:numFmt w:val="bullet"/>
+      <w:lvlText w:val=""/>
+      <w:lvlJc w:val="left"/>
+      <w:pPr>
+        <w:ind w:left="6480" w:hanging="360"/>
+      </w:pPr>
+      <w:rPr>
+        <w:rFonts w:ascii="Wingdings" w:hAnsi="Wingdings" w:hint="default"/>
+      </w:rPr>
+    </w:lvl>
+  </w:abstractNum>
   <w:num w:numId="1">
-    <w:abstractNumId w:val="3"/>
+    <w:abstractNumId w:val="4"/>
   </w:num>
   <w:num w:numId="2">
     <w:abstractNumId w:val="0"/>
   </w:num>
   <w:num w:numId="3">
-    <w:abstractNumId w:val="5"/>
+    <w:abstractNumId w:val="6"/>
   </w:num>
   <w:num w:numId="4">
     <w:abstractNumId w:val="1"/>
   </w:num>
   <w:num w:numId="5">
+    <w:abstractNumId w:val="3"/>
+  </w:num>
+  <w:num w:numId="6">
+    <w:abstractNumId w:val="7"/>
+  </w:num>
+  <w:num w:numId="7">
+    <w:abstractNumId w:val="5"/>
+  </w:num>
+  <w:num w:numId="8">
     <w:abstractNumId w:val="2"/>
   </w:num>
-  <w:num w:numId="6">
-    <w:abstractNumId w:val="6"/>
+  <w:num w:numId="9">
+    <w:abstractNumId w:val="8"/>
   </w:num>
-  <w:num w:numId="7">
-    <w:abstractNumId w:val="4"/>
+  <w:num w:numId="10">
+    <w:abstractNumId w:val="9"/>
   </w:num>
 </w:numbering>
 </file>

</xml_diff>